<commit_message>
aplicat descens de gradient
</commit_message>
<xml_diff>
--- a/Memòria/Memoria_practica_1.docx
+++ b/Memòria/Memoria_practica_1.docx
@@ -8915,21 +8915,25 @@
       </w:r>
     </w:p>
     <w:p>
+      <w:pPr>
+        <w:jc w:val="both"/>
+      </w:pPr>
       <w:bookmarkStart w:id="5" w:name="_Toc85891941"/>
       <w:r>
         <w:t>En totes les gràfiques es pot observar com, sense diferenciar entre atributs normalitzats o no, la recta de regressió no acaba de cobrir molt be tots els punts. Per tant, per algunes mostres que li arribin al regressor, el error serà molt gran, però per altres mostres que estiguin més a prop de la recta de regressió, el error serà més petit.</w:t>
       </w:r>
     </w:p>
     <w:p>
+      <w:pPr>
+        <w:jc w:val="both"/>
+      </w:pPr>
       <w:r>
         <w:lastRenderedPageBreak/>
         <w:t xml:space="preserve">Aquest problema ve de la distribució que tenen les dades; a les gràfiques de dispersió s’observen dues línies de punts ben separades. Això passa perquè els quatre trimestres que tenim a la base de dades tenen valors diferents, i justament el primer trimestre i </w:t>
       </w:r>
-      <w:proofErr w:type="spellStart"/>
-      <w:r>
-        <w:t>l’ultim</w:t>
-      </w:r>
-      <w:proofErr w:type="spellEnd"/>
+      <w:r>
+        <w:t>l’últim</w:t>
+      </w:r>
       <w:r>
         <w:t xml:space="preserve"> tenen valors molt semblants, i els 2 trimestres del mig, tenen valors més baixos. Per tant, el regressor calcula la w0 i w1 per deixar al recta enmig d’aquestes dues línies de punts.</w:t>
       </w:r>
@@ -12164,6 +12168,9 @@
       </w:r>
     </w:p>
     <w:p>
+      <w:pPr>
+        <w:jc w:val="both"/>
+      </w:pPr>
       <w:r>
         <w:t xml:space="preserve">Per poder visualitzar els 40 atributs que té la nostra base de dades en un espai </w:t>
       </w:r>
@@ -12175,11 +12182,9 @@
       <w:r>
         <w:t xml:space="preserve">, es podria aplicar un PCA per reduir la dimensió del espai a una observable (com 2 o 3). Si ho </w:t>
       </w:r>
-      <w:proofErr w:type="spellStart"/>
-      <w:r>
-        <w:t>apliquessim</w:t>
-      </w:r>
-      <w:proofErr w:type="spellEnd"/>
+      <w:r>
+        <w:t>apliquéssim</w:t>
+      </w:r>
       <w:r>
         <w:t xml:space="preserve"> a la nostra base de dades, ens quedaria un espai de 2 dimensions (2D perquè es visualitza millor) i podríem veure de forma més directa la relació que hi ha entre els 40 atributs d’entrada de la nostra base de dades.</w:t>
       </w:r>
@@ -12207,16 +12212,535 @@
       <w:pPr>
         <w:jc w:val="both"/>
       </w:pPr>
+      <w:r>
+        <w:t xml:space="preserve">En aquest apartat hem aplicat el descens de gradient a cadascun dels atributs escollits en l’apartat anterior i hem calculat el seu error quadràtic. </w:t>
+      </w:r>
     </w:p>
     <w:p>
       <w:pPr>
         <w:jc w:val="both"/>
       </w:pPr>
-    </w:p>
-    <w:p>
-      <w:pPr>
-        <w:pStyle w:val="Ttulo1"/>
-      </w:pPr>
+      <w:r>
+        <w:t>Aquests han estat els resultats:</w:t>
+      </w:r>
+    </w:p>
+    <w:p>
+      <w:pPr>
+        <w:jc w:val="both"/>
+      </w:pPr>
+      <w:r>
+        <w:t>Atribut 22:</w:t>
+      </w:r>
+    </w:p>
+    <w:p>
+      <w:pPr>
+        <w:jc w:val="both"/>
+      </w:pPr>
+      <w:r>
+        <w:rPr>
+          <w:noProof/>
+        </w:rPr>
+        <w:drawing>
+          <wp:inline distT="0" distB="0" distL="0" distR="0" wp14:anchorId="228C4299" wp14:editId="3398F305">
+            <wp:extent cx="2949825" cy="1965278"/>
+            <wp:effectExtent l="0" t="0" r="3175" b="0"/>
+            <wp:docPr id="71" name="Imagen 71"/>
+            <wp:cNvGraphicFramePr>
+              <a:graphicFrameLocks xmlns:a="http://schemas.openxmlformats.org/drawingml/2006/main" noChangeAspect="1"/>
+            </wp:cNvGraphicFramePr>
+            <a:graphic xmlns:a="http://schemas.openxmlformats.org/drawingml/2006/main">
+              <a:graphicData uri="http://schemas.openxmlformats.org/drawingml/2006/picture">
+                <pic:pic xmlns:pic="http://schemas.openxmlformats.org/drawingml/2006/picture">
+                  <pic:nvPicPr>
+                    <pic:cNvPr id="0" name="Picture 1"/>
+                    <pic:cNvPicPr>
+                      <a:picLocks noChangeAspect="1" noChangeArrowheads="1"/>
+                    </pic:cNvPicPr>
+                  </pic:nvPicPr>
+                  <pic:blipFill>
+                    <a:blip r:embed="rId87">
+                      <a:extLst>
+                        <a:ext uri="{28A0092B-C50C-407E-A947-70E740481C1C}">
+                          <a14:useLocalDpi xmlns:a14="http://schemas.microsoft.com/office/drawing/2010/main" val="0"/>
+                        </a:ext>
+                      </a:extLst>
+                    </a:blip>
+                    <a:srcRect/>
+                    <a:stretch>
+                      <a:fillRect/>
+                    </a:stretch>
+                  </pic:blipFill>
+                  <pic:spPr bwMode="auto">
+                    <a:xfrm>
+                      <a:off x="0" y="0"/>
+                      <a:ext cx="2957250" cy="1970224"/>
+                    </a:xfrm>
+                    <a:prstGeom prst="rect">
+                      <a:avLst/>
+                    </a:prstGeom>
+                    <a:noFill/>
+                    <a:ln>
+                      <a:noFill/>
+                    </a:ln>
+                  </pic:spPr>
+                </pic:pic>
+              </a:graphicData>
+            </a:graphic>
+          </wp:inline>
+        </w:drawing>
+      </w:r>
+    </w:p>
+    <w:p>
+      <w:pPr>
+        <w:jc w:val="both"/>
+      </w:pPr>
+      <w:r>
+        <w:lastRenderedPageBreak/>
+        <w:t>Atribut 31:</w:t>
+      </w:r>
+    </w:p>
+    <w:p>
+      <w:pPr>
+        <w:jc w:val="both"/>
+      </w:pPr>
+      <w:r>
+        <w:rPr>
+          <w:noProof/>
+        </w:rPr>
+        <w:drawing>
+          <wp:inline distT="0" distB="0" distL="0" distR="0" wp14:anchorId="0FE14714" wp14:editId="15E9B181">
+            <wp:extent cx="2961564" cy="1973099"/>
+            <wp:effectExtent l="0" t="0" r="0" b="8255"/>
+            <wp:docPr id="72" name="Imagen 72"/>
+            <wp:cNvGraphicFramePr>
+              <a:graphicFrameLocks xmlns:a="http://schemas.openxmlformats.org/drawingml/2006/main" noChangeAspect="1"/>
+            </wp:cNvGraphicFramePr>
+            <a:graphic xmlns:a="http://schemas.openxmlformats.org/drawingml/2006/main">
+              <a:graphicData uri="http://schemas.openxmlformats.org/drawingml/2006/picture">
+                <pic:pic xmlns:pic="http://schemas.openxmlformats.org/drawingml/2006/picture">
+                  <pic:nvPicPr>
+                    <pic:cNvPr id="0" name="Picture 2"/>
+                    <pic:cNvPicPr>
+                      <a:picLocks noChangeAspect="1" noChangeArrowheads="1"/>
+                    </pic:cNvPicPr>
+                  </pic:nvPicPr>
+                  <pic:blipFill>
+                    <a:blip r:embed="rId88">
+                      <a:extLst>
+                        <a:ext uri="{28A0092B-C50C-407E-A947-70E740481C1C}">
+                          <a14:useLocalDpi xmlns:a14="http://schemas.microsoft.com/office/drawing/2010/main" val="0"/>
+                        </a:ext>
+                      </a:extLst>
+                    </a:blip>
+                    <a:srcRect/>
+                    <a:stretch>
+                      <a:fillRect/>
+                    </a:stretch>
+                  </pic:blipFill>
+                  <pic:spPr bwMode="auto">
+                    <a:xfrm>
+                      <a:off x="0" y="0"/>
+                      <a:ext cx="2975993" cy="1982712"/>
+                    </a:xfrm>
+                    <a:prstGeom prst="rect">
+                      <a:avLst/>
+                    </a:prstGeom>
+                    <a:noFill/>
+                    <a:ln>
+                      <a:noFill/>
+                    </a:ln>
+                  </pic:spPr>
+                </pic:pic>
+              </a:graphicData>
+            </a:graphic>
+          </wp:inline>
+        </w:drawing>
+      </w:r>
+    </w:p>
+    <w:p>
+      <w:pPr>
+        <w:jc w:val="both"/>
+      </w:pPr>
+      <w:r>
+        <w:t>Atribut 32:</w:t>
+      </w:r>
+    </w:p>
+    <w:p>
+      <w:pPr>
+        <w:jc w:val="both"/>
+      </w:pPr>
+      <w:r>
+        <w:rPr>
+          <w:noProof/>
+        </w:rPr>
+        <w:drawing>
+          <wp:inline distT="0" distB="0" distL="0" distR="0" wp14:anchorId="51634C99" wp14:editId="0C844F56">
+            <wp:extent cx="2975212" cy="1982192"/>
+            <wp:effectExtent l="0" t="0" r="0" b="0"/>
+            <wp:docPr id="83" name="Imagen 83"/>
+            <wp:cNvGraphicFramePr>
+              <a:graphicFrameLocks xmlns:a="http://schemas.openxmlformats.org/drawingml/2006/main" noChangeAspect="1"/>
+            </wp:cNvGraphicFramePr>
+            <a:graphic xmlns:a="http://schemas.openxmlformats.org/drawingml/2006/main">
+              <a:graphicData uri="http://schemas.openxmlformats.org/drawingml/2006/picture">
+                <pic:pic xmlns:pic="http://schemas.openxmlformats.org/drawingml/2006/picture">
+                  <pic:nvPicPr>
+                    <pic:cNvPr id="0" name="Picture 3"/>
+                    <pic:cNvPicPr>
+                      <a:picLocks noChangeAspect="1" noChangeArrowheads="1"/>
+                    </pic:cNvPicPr>
+                  </pic:nvPicPr>
+                  <pic:blipFill>
+                    <a:blip r:embed="rId87">
+                      <a:extLst>
+                        <a:ext uri="{28A0092B-C50C-407E-A947-70E740481C1C}">
+                          <a14:useLocalDpi xmlns:a14="http://schemas.microsoft.com/office/drawing/2010/main" val="0"/>
+                        </a:ext>
+                      </a:extLst>
+                    </a:blip>
+                    <a:srcRect/>
+                    <a:stretch>
+                      <a:fillRect/>
+                    </a:stretch>
+                  </pic:blipFill>
+                  <pic:spPr bwMode="auto">
+                    <a:xfrm>
+                      <a:off x="0" y="0"/>
+                      <a:ext cx="2991685" cy="1993167"/>
+                    </a:xfrm>
+                    <a:prstGeom prst="rect">
+                      <a:avLst/>
+                    </a:prstGeom>
+                    <a:noFill/>
+                    <a:ln>
+                      <a:noFill/>
+                    </a:ln>
+                  </pic:spPr>
+                </pic:pic>
+              </a:graphicData>
+            </a:graphic>
+          </wp:inline>
+        </w:drawing>
+      </w:r>
+    </w:p>
+    <w:p>
+      <w:pPr>
+        <w:jc w:val="both"/>
+      </w:pPr>
+      <w:r>
+        <w:t>Atribut 38:</w:t>
+      </w:r>
+    </w:p>
+    <w:p>
+      <w:pPr>
+        <w:jc w:val="both"/>
+      </w:pPr>
+      <w:r>
+        <w:rPr>
+          <w:noProof/>
+        </w:rPr>
+        <w:drawing>
+          <wp:inline distT="0" distB="0" distL="0" distR="0" wp14:anchorId="4DEFC939" wp14:editId="1FD994FA">
+            <wp:extent cx="3001037" cy="1999397"/>
+            <wp:effectExtent l="0" t="0" r="8890" b="1270"/>
+            <wp:docPr id="84" name="Imagen 84"/>
+            <wp:cNvGraphicFramePr>
+              <a:graphicFrameLocks xmlns:a="http://schemas.openxmlformats.org/drawingml/2006/main" noChangeAspect="1"/>
+            </wp:cNvGraphicFramePr>
+            <a:graphic xmlns:a="http://schemas.openxmlformats.org/drawingml/2006/main">
+              <a:graphicData uri="http://schemas.openxmlformats.org/drawingml/2006/picture">
+                <pic:pic xmlns:pic="http://schemas.openxmlformats.org/drawingml/2006/picture">
+                  <pic:nvPicPr>
+                    <pic:cNvPr id="0" name="Picture 4"/>
+                    <pic:cNvPicPr>
+                      <a:picLocks noChangeAspect="1" noChangeArrowheads="1"/>
+                    </pic:cNvPicPr>
+                  </pic:nvPicPr>
+                  <pic:blipFill>
+                    <a:blip r:embed="rId89">
+                      <a:extLst>
+                        <a:ext uri="{28A0092B-C50C-407E-A947-70E740481C1C}">
+                          <a14:useLocalDpi xmlns:a14="http://schemas.microsoft.com/office/drawing/2010/main" val="0"/>
+                        </a:ext>
+                      </a:extLst>
+                    </a:blip>
+                    <a:srcRect/>
+                    <a:stretch>
+                      <a:fillRect/>
+                    </a:stretch>
+                  </pic:blipFill>
+                  <pic:spPr bwMode="auto">
+                    <a:xfrm>
+                      <a:off x="0" y="0"/>
+                      <a:ext cx="3018395" cy="2010961"/>
+                    </a:xfrm>
+                    <a:prstGeom prst="rect">
+                      <a:avLst/>
+                    </a:prstGeom>
+                    <a:noFill/>
+                    <a:ln>
+                      <a:noFill/>
+                    </a:ln>
+                  </pic:spPr>
+                </pic:pic>
+              </a:graphicData>
+            </a:graphic>
+          </wp:inline>
+        </w:drawing>
+      </w:r>
+    </w:p>
+    <w:p>
+      <w:pPr>
+        <w:jc w:val="both"/>
+      </w:pPr>
+      <w:r>
+        <w:t>L’error quadràtic mitjà de cada atribut ha estat el següent:</w:t>
+      </w:r>
+    </w:p>
+    <w:tbl>
+      <w:tblPr>
+        <w:tblStyle w:val="Tabladecuadrcula3"/>
+        <w:tblW w:w="0" w:type="auto"/>
+        <w:tblInd w:w="1144" w:type="dxa"/>
+        <w:tblLook w:val="04A0" w:firstRow="1" w:lastRow="0" w:firstColumn="1" w:lastColumn="0" w:noHBand="0" w:noVBand="1"/>
+      </w:tblPr>
+      <w:tblGrid>
+        <w:gridCol w:w="1697"/>
+        <w:gridCol w:w="1847"/>
+      </w:tblGrid>
+      <w:tr>
+        <w:trPr>
+          <w:cnfStyle w:val="100000000000" w:firstRow="1" w:lastRow="0" w:firstColumn="0" w:lastColumn="0" w:oddVBand="0" w:evenVBand="0" w:oddHBand="0" w:evenHBand="0" w:firstRowFirstColumn="0" w:firstRowLastColumn="0" w:lastRowFirstColumn="0" w:lastRowLastColumn="0"/>
+        </w:trPr>
+        <w:tc>
+          <w:tcPr>
+            <w:cnfStyle w:val="001000000100" w:firstRow="0" w:lastRow="0" w:firstColumn="1" w:lastColumn="0" w:oddVBand="0" w:evenVBand="0" w:oddHBand="0" w:evenHBand="0" w:firstRowFirstColumn="1" w:firstRowLastColumn="0" w:lastRowFirstColumn="0" w:lastRowLastColumn="0"/>
+            <w:tcW w:w="1697" w:type="dxa"/>
+          </w:tcPr>
+          <w:p>
+            <w:pPr>
+              <w:jc w:val="both"/>
+            </w:pPr>
+            <w:r>
+              <w:t>Atribut</w:t>
+            </w:r>
+          </w:p>
+        </w:tc>
+        <w:tc>
+          <w:tcPr>
+            <w:tcW w:w="1847" w:type="dxa"/>
+          </w:tcPr>
+          <w:p>
+            <w:pPr>
+              <w:jc w:val="both"/>
+              <w:cnfStyle w:val="100000000000" w:firstRow="1" w:lastRow="0" w:firstColumn="0" w:lastColumn="0" w:oddVBand="0" w:evenVBand="0" w:oddHBand="0" w:evenHBand="0" w:firstRowFirstColumn="0" w:firstRowLastColumn="0" w:lastRowFirstColumn="0" w:lastRowLastColumn="0"/>
+            </w:pPr>
+            <w:r>
+              <w:t>Error quadràtic</w:t>
+            </w:r>
+          </w:p>
+        </w:tc>
+      </w:tr>
+      <w:tr>
+        <w:trPr>
+          <w:cnfStyle w:val="000000100000" w:firstRow="0" w:lastRow="0" w:firstColumn="0" w:lastColumn="0" w:oddVBand="0" w:evenVBand="0" w:oddHBand="1" w:evenHBand="0" w:firstRowFirstColumn="0" w:firstRowLastColumn="0" w:lastRowFirstColumn="0" w:lastRowLastColumn="0"/>
+        </w:trPr>
+        <w:tc>
+          <w:tcPr>
+            <w:cnfStyle w:val="001000000000" w:firstRow="0" w:lastRow="0" w:firstColumn="1" w:lastColumn="0" w:oddVBand="0" w:evenVBand="0" w:oddHBand="0" w:evenHBand="0" w:firstRowFirstColumn="0" w:firstRowLastColumn="0" w:lastRowFirstColumn="0" w:lastRowLastColumn="0"/>
+            <w:tcW w:w="1697" w:type="dxa"/>
+          </w:tcPr>
+          <w:p>
+            <w:pPr>
+              <w:jc w:val="both"/>
+              <w:rPr>
+                <w:sz w:val="24"/>
+              </w:rPr>
+            </w:pPr>
+            <w:r>
+              <w:rPr>
+                <w:sz w:val="24"/>
+              </w:rPr>
+              <w:t>Atribut 2</w:t>
+            </w:r>
+            <w:r>
+              <w:rPr>
+                <w:sz w:val="24"/>
+              </w:rPr>
+              <w:t>2</w:t>
+            </w:r>
+          </w:p>
+        </w:tc>
+        <w:tc>
+          <w:tcPr>
+            <w:tcW w:w="1847" w:type="dxa"/>
+            <w:shd w:val="clear" w:color="auto" w:fill="auto"/>
+          </w:tcPr>
+          <w:p>
+            <w:pPr>
+              <w:jc w:val="center"/>
+              <w:cnfStyle w:val="000000100000" w:firstRow="0" w:lastRow="0" w:firstColumn="0" w:lastColumn="0" w:oddVBand="0" w:evenVBand="0" w:oddHBand="1" w:evenHBand="0" w:firstRowFirstColumn="0" w:firstRowLastColumn="0" w:lastRowFirstColumn="0" w:lastRowLastColumn="0"/>
+            </w:pPr>
+            <w:r>
+              <w:t>0.</w:t>
+            </w:r>
+            <w:r>
+              <w:t>038</w:t>
+            </w:r>
+          </w:p>
+        </w:tc>
+      </w:tr>
+      <w:tr>
+        <w:tc>
+          <w:tcPr>
+            <w:cnfStyle w:val="001000000000" w:firstRow="0" w:lastRow="0" w:firstColumn="1" w:lastColumn="0" w:oddVBand="0" w:evenVBand="0" w:oddHBand="0" w:evenHBand="0" w:firstRowFirstColumn="0" w:firstRowLastColumn="0" w:lastRowFirstColumn="0" w:lastRowLastColumn="0"/>
+            <w:tcW w:w="1697" w:type="dxa"/>
+          </w:tcPr>
+          <w:p>
+            <w:pPr>
+              <w:jc w:val="both"/>
+              <w:rPr>
+                <w:sz w:val="24"/>
+              </w:rPr>
+            </w:pPr>
+            <w:r>
+              <w:rPr>
+                <w:sz w:val="24"/>
+              </w:rPr>
+              <w:t>Atribut 31</w:t>
+            </w:r>
+          </w:p>
+        </w:tc>
+        <w:tc>
+          <w:tcPr>
+            <w:tcW w:w="1847" w:type="dxa"/>
+            <w:shd w:val="clear" w:color="auto" w:fill="auto"/>
+          </w:tcPr>
+          <w:p>
+            <w:pPr>
+              <w:jc w:val="center"/>
+              <w:cnfStyle w:val="000000000000" w:firstRow="0" w:lastRow="0" w:firstColumn="0" w:lastColumn="0" w:oddVBand="0" w:evenVBand="0" w:oddHBand="0" w:evenHBand="0" w:firstRowFirstColumn="0" w:firstRowLastColumn="0" w:lastRowFirstColumn="0" w:lastRowLastColumn="0"/>
+            </w:pPr>
+            <w:r>
+              <w:t>0.030</w:t>
+            </w:r>
+          </w:p>
+        </w:tc>
+      </w:tr>
+      <w:tr>
+        <w:trPr>
+          <w:cnfStyle w:val="000000100000" w:firstRow="0" w:lastRow="0" w:firstColumn="0" w:lastColumn="0" w:oddVBand="0" w:evenVBand="0" w:oddHBand="1" w:evenHBand="0" w:firstRowFirstColumn="0" w:firstRowLastColumn="0" w:lastRowFirstColumn="0" w:lastRowLastColumn="0"/>
+        </w:trPr>
+        <w:tc>
+          <w:tcPr>
+            <w:cnfStyle w:val="001000000000" w:firstRow="0" w:lastRow="0" w:firstColumn="1" w:lastColumn="0" w:oddVBand="0" w:evenVBand="0" w:oddHBand="0" w:evenHBand="0" w:firstRowFirstColumn="0" w:firstRowLastColumn="0" w:lastRowFirstColumn="0" w:lastRowLastColumn="0"/>
+            <w:tcW w:w="1697" w:type="dxa"/>
+          </w:tcPr>
+          <w:p>
+            <w:pPr>
+              <w:jc w:val="both"/>
+              <w:rPr>
+                <w:sz w:val="24"/>
+              </w:rPr>
+            </w:pPr>
+            <w:r>
+              <w:rPr>
+                <w:sz w:val="24"/>
+              </w:rPr>
+              <w:t>Atribut 32</w:t>
+            </w:r>
+          </w:p>
+        </w:tc>
+        <w:tc>
+          <w:tcPr>
+            <w:tcW w:w="1847" w:type="dxa"/>
+            <w:shd w:val="clear" w:color="auto" w:fill="auto"/>
+          </w:tcPr>
+          <w:p>
+            <w:pPr>
+              <w:jc w:val="center"/>
+              <w:cnfStyle w:val="000000100000" w:firstRow="0" w:lastRow="0" w:firstColumn="0" w:lastColumn="0" w:oddVBand="0" w:evenVBand="0" w:oddHBand="1" w:evenHBand="0" w:firstRowFirstColumn="0" w:firstRowLastColumn="0" w:lastRowFirstColumn="0" w:lastRowLastColumn="0"/>
+            </w:pPr>
+            <w:r>
+              <w:t>0.038</w:t>
+            </w:r>
+          </w:p>
+        </w:tc>
+      </w:tr>
+      <w:tr>
+        <w:tc>
+          <w:tcPr>
+            <w:cnfStyle w:val="001000000000" w:firstRow="0" w:lastRow="0" w:firstColumn="1" w:lastColumn="0" w:oddVBand="0" w:evenVBand="0" w:oddHBand="0" w:evenHBand="0" w:firstRowFirstColumn="0" w:firstRowLastColumn="0" w:lastRowFirstColumn="0" w:lastRowLastColumn="0"/>
+            <w:tcW w:w="1697" w:type="dxa"/>
+          </w:tcPr>
+          <w:p>
+            <w:pPr>
+              <w:jc w:val="both"/>
+              <w:rPr>
+                <w:sz w:val="24"/>
+              </w:rPr>
+            </w:pPr>
+            <w:r>
+              <w:rPr>
+                <w:sz w:val="24"/>
+              </w:rPr>
+              <w:t>Atribut 38</w:t>
+            </w:r>
+          </w:p>
+        </w:tc>
+        <w:tc>
+          <w:tcPr>
+            <w:tcW w:w="1847" w:type="dxa"/>
+            <w:shd w:val="clear" w:color="auto" w:fill="auto"/>
+          </w:tcPr>
+          <w:p>
+            <w:pPr>
+              <w:jc w:val="center"/>
+              <w:cnfStyle w:val="000000000000" w:firstRow="0" w:lastRow="0" w:firstColumn="0" w:lastColumn="0" w:oddVBand="0" w:evenVBand="0" w:oddHBand="0" w:evenHBand="0" w:firstRowFirstColumn="0" w:firstRowLastColumn="0" w:lastRowFirstColumn="0" w:lastRowLastColumn="0"/>
+            </w:pPr>
+            <w:r>
+              <w:t>0.040</w:t>
+            </w:r>
+          </w:p>
+        </w:tc>
+      </w:tr>
+    </w:tbl>
+    <w:p>
+      <w:pPr>
+        <w:jc w:val="both"/>
+      </w:pPr>
+    </w:p>
+    <w:p>
+      <w:pPr>
+        <w:jc w:val="both"/>
+      </w:pPr>
+      <w:r>
+        <w:lastRenderedPageBreak/>
+        <w:t xml:space="preserve">Com es pot observar a la taula anterior, l’atribut que té menys error és el 31. </w:t>
+      </w:r>
+      <w:r>
+        <w:t xml:space="preserve">El que té més error és l’atribut 38, que té sentit, ja que era dels quatre, el que menys assolia els requisits. Els atributs 22 i 32 tenen aproximadament el mateix error. </w:t>
+      </w:r>
+    </w:p>
+    <w:p>
+      <w:pPr>
+        <w:jc w:val="both"/>
+      </w:pPr>
+      <w:r>
+        <w:t>Per tant, el millor atribut per predir noves dades és el que expressa la “m</w:t>
+      </w:r>
+      <w:r>
+        <w:t>oneda nacional, preus constants, any base nacional, nivells trimestrals</w:t>
+      </w:r>
+      <w:r>
+        <w:t xml:space="preserve"> del </w:t>
+      </w:r>
+      <w:r>
+        <w:t>PIB als preus de mercat</w:t>
+      </w:r>
+      <w:r>
+        <w:t>”.</w:t>
+      </w:r>
     </w:p>
     <w:p>
       <w:pPr>
@@ -12929,6 +13453,7 @@
     <w:lsdException w:name="HTML Sample" w:semiHidden="1" w:unhideWhenUsed="1"/>
     <w:lsdException w:name="HTML Typewriter" w:semiHidden="1" w:unhideWhenUsed="1"/>
     <w:lsdException w:name="HTML Variable" w:semiHidden="1" w:unhideWhenUsed="1"/>
+    <w:lsdException w:name="Normal Table" w:semiHidden="1" w:unhideWhenUsed="1"/>
     <w:lsdException w:name="annotation subject" w:semiHidden="1" w:unhideWhenUsed="1"/>
     <w:lsdException w:name="No List" w:semiHidden="1" w:unhideWhenUsed="1"/>
     <w:lsdException w:name="Outline List 1" w:semiHidden="1" w:unhideWhenUsed="1"/>
@@ -12971,8 +13496,11 @@
     <w:lsdException w:name="Table Contemporary" w:semiHidden="1" w:unhideWhenUsed="1"/>
     <w:lsdException w:name="Table Elegant" w:semiHidden="1" w:unhideWhenUsed="1"/>
     <w:lsdException w:name="Table Professional" w:semiHidden="1" w:unhideWhenUsed="1"/>
+    <w:lsdException w:name="Table Subtle 1" w:semiHidden="1" w:unhideWhenUsed="1"/>
     <w:lsdException w:name="Table Subtle 2" w:semiHidden="1" w:unhideWhenUsed="1"/>
     <w:lsdException w:name="Table Web 1" w:semiHidden="1" w:unhideWhenUsed="1"/>
+    <w:lsdException w:name="Table Web 2" w:semiHidden="1" w:unhideWhenUsed="1"/>
+    <w:lsdException w:name="Table Web 3" w:semiHidden="1" w:unhideWhenUsed="1"/>
     <w:lsdException w:name="Balloon Text" w:semiHidden="1" w:unhideWhenUsed="1"/>
     <w:lsdException w:name="Table Grid" w:uiPriority="39"/>
     <w:lsdException w:name="Table Theme" w:semiHidden="1" w:unhideWhenUsed="1"/>

</xml_diff>